<commit_message>
Final Commit for Aviato
</commit_message>
<xml_diff>
--- a/Presentation_Text.docx
+++ b/Presentation_Text.docx
@@ -12,13 +12,13 @@
       </w:r>
       <w:proofErr w:type="spellEnd"/>
       <w:r>
-        <w:t xml:space="preserve">. I’m sure you’ve seen many travel apps before, but think for a minute if you will about the very first interface you encounter. A text box here, another there, and it’s only after you’ve entered the number of adults and children that you get </w:t>
-      </w:r>
-      <w:r>
-        <w:t xml:space="preserve">a </w:t>
-      </w:r>
-      <w:r>
-        <w:t xml:space="preserve">long list of choices and you settle down to begin comparing. </w:t>
+        <w:t xml:space="preserve">. </w:t>
+      </w:r>
+      <w:r>
+        <w:t>For a minute, think of the travel apps you’ve used before. An exhausting number of inputs, an exasperating number of choices</w:t>
+      </w:r>
+      <w:r>
+        <w:t xml:space="preserve">. </w:t>
       </w:r>
     </w:p>
     <w:p>
@@ -36,7 +36,7 @@
       </w:r>
       <w:proofErr w:type="spellEnd"/>
       <w:r>
-        <w:t xml:space="preserve">. This is the only barrier between you and a sandy beach, a local eating hole, or a beautiful mountain full of Instagram shots. We’ve gotten rid of the many buttons and the long list of choices. One button, </w:t>
+        <w:t xml:space="preserve">. We’ve gotten rid of the many buttons and the long list of choices. One button, </w:t>
       </w:r>
       <w:r>
         <w:rPr>
@@ -69,27 +69,59 @@
         <w:t xml:space="preserve">Quietly turning behind the scenes is our knowledge engine, which as soon as you click Login, does two things: One, </w:t>
       </w:r>
       <w:r>
-        <w:t>Using the Facebook API, it c</w:t>
-      </w:r>
-      <w:r>
-        <w:t>ollect</w:t>
-      </w:r>
-      <w:r>
-        <w:t>s</w:t>
-      </w:r>
-      <w:r>
-        <w:t xml:space="preserve"> as m</w:t>
-      </w:r>
-      <w:bookmarkStart w:id="0" w:name="_GoBack"/>
-      <w:bookmarkEnd w:id="0"/>
-      <w:r>
-        <w:t>uch information as it can, from your images, your comments and your profile: The things you’ve seen, said and been. A machine learning algorithm learns your habits, your personality from this haystack of data, to predict things it knows you will love. Two, collaborate with …. APIs to plan you the perfect days on your trip, all collected and waiting for your tap. Two taps. It’s that simple.</w:t>
+        <w:t>Using the Facebook API</w:t>
+      </w:r>
+      <w:r>
+        <w:t xml:space="preserve"> it collects t</w:t>
+      </w:r>
+      <w:r>
+        <w:t>he things you’ve seen, said and been. A machine learning algorithm learns your habits, your personality from this haystack of data, to predict things it knows you will love. Tw</w:t>
+      </w:r>
+      <w:r>
+        <w:t>o, collaborate with</w:t>
+      </w:r>
+      <w:r>
+        <w:t xml:space="preserve"> APIs to plan you the perfect days on your trip, all collected and waiting for your tap.</w:t>
+      </w:r>
+      <w:r>
+        <w:t xml:space="preserve"> Active Network if you</w:t>
+      </w:r>
+      <w:r>
+        <w:t xml:space="preserve"> travel on adrenaline</w:t>
+      </w:r>
+      <w:r>
+        <w:t xml:space="preserve">, </w:t>
+      </w:r>
+      <w:proofErr w:type="spellStart"/>
+      <w:r>
+        <w:t>JamBase</w:t>
+      </w:r>
+      <w:proofErr w:type="spellEnd"/>
+      <w:r>
+        <w:t xml:space="preserve"> if you live to hear, and Foursquare and Eventbrite so you don’t miss that </w:t>
+      </w:r>
+      <w:proofErr w:type="spellStart"/>
+      <w:r>
+        <w:t>flashmob</w:t>
+      </w:r>
+      <w:proofErr w:type="spellEnd"/>
+      <w:r>
+        <w:t xml:space="preserve"> in Times Square.</w:t>
+      </w:r>
+      <w:r>
+        <w:t xml:space="preserve"> Two taps. It’s that simple.</w:t>
       </w:r>
     </w:p>
     <w:p/>
     <w:p>
       <w:r>
-        <w:t>That’s not all. For the business that wants to make travel easier, the travel patterns of customers are intensively analyzed using a recursive scrubbing algorithm and displayed on our webpage so you can understand your customers better. Compare this to an analysis of flight patterns, you might as well compare Astronomy and Astrology. And best of all, the website is live: Log in to see your footprints on the world (just yours, we would never share your data without permission).</w:t>
+        <w:t xml:space="preserve">That’s not all. For the business that wants to make travel easier, the travel patterns of customers are intensively analyzed using a recursive scrubbing algorithm and displayed on our webpage so you can understand your customers better. </w:t>
+      </w:r>
+      <w:r>
+        <w:t>In a world of flight analysis, we’re moving from astrology to astronomy</w:t>
+      </w:r>
+      <w:r>
+        <w:t xml:space="preserve">. </w:t>
       </w:r>
     </w:p>
     <w:p>
@@ -101,6 +133,14 @@
       <w:r>
         <w:t xml:space="preserve"> is the realization of our dream of a perfect travel app. An app that knows you more every time you use it, and an app that will always tell you where to go, for the days when you simply need to get away.</w:t>
       </w:r>
+    </w:p>
+    <w:p/>
+    <w:p>
+      <w:r>
+        <w:t>And best of all, the website is live: Log in to see your footprints on the world (just yours, we would never share your data without permission).</w:t>
+      </w:r>
+      <w:bookmarkStart w:id="0" w:name="_GoBack"/>
+      <w:bookmarkEnd w:id="0"/>
     </w:p>
     <w:sectPr>
       <w:pgSz w:w="12240" w:h="15840"/>

</xml_diff>